<commit_message>
Document rmd files. Paper update.
</commit_message>
<xml_diff>
--- a/paper/report_style.docx
+++ b/paper/report_style.docx
@@ -89,500 +89,199 @@
       </w:r>
       <w:r>
         <w:rPr>
-          <w:rFonts w:ascii="Azo Sans Md" w:hAnsi="Azo Sans Md"/>
-          <w:b/>
-          <w:bCs/>
-          <w:sz w:val="48"/>
-          <w:szCs w:val="48"/>
+          <w:noProof/>
         </w:rPr>
-        <mc:AlternateContent>
-          <mc:Choice Requires="wps">
-            <w:drawing>
-              <wp:anchor distT="0" distB="0" distL="114300" distR="114300" simplePos="0" relativeHeight="251661312" behindDoc="1" locked="0" layoutInCell="1" allowOverlap="1" wp14:anchorId="7C084D52" wp14:editId="7369A9EA">
-                <wp:simplePos x="0" y="0"/>
-                <wp:positionH relativeFrom="page">
-                  <wp:align>left</wp:align>
-                </wp:positionH>
-                <wp:positionV relativeFrom="paragraph">
-                  <wp:posOffset>-911860</wp:posOffset>
-                </wp:positionV>
-                <wp:extent cx="7776210" cy="914400"/>
-                <wp:effectExtent l="0" t="0" r="0" b="0"/>
-                <wp:wrapNone/>
-                <wp:docPr id="1215922653" name="Rectangle 1215922653" descr="rectangle"/>
-                <wp:cNvGraphicFramePr/>
-                <a:graphic xmlns:a="http://schemas.openxmlformats.org/drawingml/2006/main">
-                  <a:graphicData uri="http://schemas.microsoft.com/office/word/2010/wordprocessingShape">
-                    <wps:wsp>
-                      <wps:cNvSpPr/>
-                      <wps:spPr>
-                        <a:xfrm>
-                          <a:off x="0" y="0"/>
-                          <a:ext cx="7776210" cy="914400"/>
-                        </a:xfrm>
-                        <a:prstGeom prst="rect">
-                          <a:avLst/>
-                        </a:prstGeom>
-                        <a:solidFill>
-                          <a:srgbClr val="2B5258"/>
-                        </a:solidFill>
-                        <a:ln>
-                          <a:noFill/>
-                        </a:ln>
-                      </wps:spPr>
-                      <wps:style>
-                        <a:lnRef idx="2">
-                          <a:schemeClr val="accent1">
-                            <a:shade val="50000"/>
-                          </a:schemeClr>
-                        </a:lnRef>
-                        <a:fillRef idx="1">
-                          <a:schemeClr val="accent1"/>
-                        </a:fillRef>
-                        <a:effectRef idx="0">
-                          <a:schemeClr val="accent1"/>
-                        </a:effectRef>
-                        <a:fontRef idx="minor">
-                          <a:schemeClr val="lt1"/>
-                        </a:fontRef>
-                      </wps:style>
-                      <wps:txbx>
-                        <w:txbxContent>
-                          <w:p>
-                            <w:pPr>
-                              <w:tabs>
-                                <w:tab w:val="left" w:pos="1260"/>
-                                <w:tab w:val="left" w:pos="9630"/>
-                              </w:tabs>
-                              <w:ind w:left="720" w:right="2310" w:firstLine="720"/>
-                              <w:jc w:val="left"/>
-                              <w:rPr>
-                                <w:rFonts w:ascii="Azo Sans" w:hAnsi="Azo Sans"/>
-                                <w:sz w:val="28"/>
-                                <w:szCs w:val="28"/>
-                              </w:rPr>
-                            </w:pPr>
-                            <w:r>
-                              <w:rPr>
-                                <w:rFonts w:ascii="Azo Sans" w:hAnsi="Azo Sans"/>
-                                <w:sz w:val="28"/>
-                                <w:szCs w:val="28"/>
-                              </w:rPr>
-                              <w:t>December 2023</w:t>
-                            </w:r>
-                            <w:r>
-                              <w:rPr>
-                                <w:rFonts w:ascii="Azo Sans" w:hAnsi="Azo Sans"/>
-                                <w:sz w:val="28"/>
-                                <w:szCs w:val="28"/>
-                              </w:rPr>
-                              <w:t xml:space="preserve"> – GEO714</w:t>
-                            </w:r>
-                          </w:p>
-                        </w:txbxContent>
-                      </wps:txbx>
-                      <wps:bodyPr rot="0" spcFirstLastPara="0" vertOverflow="overflow" horzOverflow="overflow" vert="horz" wrap="square" lIns="91440" tIns="45720" rIns="91440" bIns="45720" numCol="1" spcCol="0" rtlCol="0" fromWordArt="0" anchor="ctr" anchorCtr="0" forceAA="0" compatLnSpc="1">
-                        <a:prstTxWarp prst="textNoShape">
-                          <a:avLst/>
-                        </a:prstTxWarp>
-                        <a:noAutofit/>
-                      </wps:bodyPr>
-                    </wps:wsp>
-                  </a:graphicData>
-                </a:graphic>
-                <wp14:sizeRelV relativeFrom="margin">
-                  <wp14:pctHeight>0</wp14:pctHeight>
-                </wp14:sizeRelV>
-              </wp:anchor>
-            </w:drawing>
-          </mc:Choice>
-          <mc:Fallback>
-            <w:pict>
-              <v:rect w14:anchorId="7C084D52" id="Rectangle 1215922653" o:spid="_x0000_s1026" alt="rectangle" style="position:absolute;left:0;text-align:left;margin-left:0;margin-top:-71.8pt;width:612.3pt;height:1in;z-index:-251655168;visibility:visible;mso-wrap-style:square;mso-height-percent:0;mso-wrap-distance-left:9pt;mso-wrap-distance-top:0;mso-wrap-distance-right:9pt;mso-wrap-distance-bottom:0;mso-position-horizontal:left;mso-position-horizontal-relative:page;mso-position-vertical:absolute;mso-position-vertical-relative:text;mso-height-percent:0;mso-height-relative:margin;v-text-anchor:middle" o:gfxdata="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" fillcolor="#2b5258" stroked="f" strokeweight="1pt">
-                <v:textbox>
-                  <w:txbxContent>
-                    <w:p>
-                      <w:pPr>
-                        <w:tabs>
-                          <w:tab w:val="left" w:pos="1260"/>
-                          <w:tab w:val="left" w:pos="9630"/>
-                        </w:tabs>
-                        <w:ind w:left="720" w:right="2310" w:firstLine="720"/>
-                        <w:jc w:val="left"/>
-                        <w:rPr>
-                          <w:rFonts w:ascii="Azo Sans" w:hAnsi="Azo Sans"/>
-                          <w:sz w:val="28"/>
-                          <w:szCs w:val="28"/>
-                        </w:rPr>
-                      </w:pPr>
-                      <w:r>
-                        <w:rPr>
-                          <w:rFonts w:ascii="Azo Sans" w:hAnsi="Azo Sans"/>
-                          <w:sz w:val="28"/>
-                          <w:szCs w:val="28"/>
-                        </w:rPr>
-                        <w:t>December 2023</w:t>
-                      </w:r>
-                      <w:r>
-                        <w:rPr>
-                          <w:rFonts w:ascii="Azo Sans" w:hAnsi="Azo Sans"/>
-                          <w:sz w:val="28"/>
-                          <w:szCs w:val="28"/>
-                        </w:rPr>
-                        <w:t xml:space="preserve"> – GEO714</w:t>
-                      </w:r>
-                    </w:p>
-                  </w:txbxContent>
-                </v:textbox>
-                <w10:wrap anchorx="page"/>
-              </v:rect>
-            </w:pict>
-          </mc:Fallback>
-        </mc:AlternateContent>
+        <w:pict w14:anchorId="6A438404">
+          <v:rect id="Rectangle 1215922653" o:spid="_x0000_s1027" alt="rectangle" style="position:absolute;left:0;text-align:left;margin-left:0;margin-top:-71.8pt;width:612.3pt;height:1in;z-index:-251655168;visibility:visible;mso-wrap-style:square;mso-height-percent:0;mso-wrap-distance-left:9pt;mso-wrap-distance-top:0;mso-wrap-distance-right:9pt;mso-wrap-distance-bottom:0;mso-position-horizontal:left;mso-position-horizontal-relative:page;mso-position-vertical:absolute;mso-position-vertical-relative:text;mso-height-percent:0;mso-height-relative:margin;v-text-anchor:middle" o:gfxdata="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" fillcolor="#2b5258" stroked="f" strokeweight="1pt">
+            <v:textbox>
+              <w:txbxContent>
+                <w:p>
+                  <w:pPr>
+                    <w:tabs>
+                      <w:tab w:val="left" w:pos="1260"/>
+                      <w:tab w:val="left" w:pos="9630"/>
+                    </w:tabs>
+                    <w:ind w:left="720" w:right="2310" w:firstLine="720"/>
+                    <w:jc w:val="left"/>
+                    <w:rPr>
+                      <w:rFonts w:ascii="Azo Sans" w:hAnsi="Azo Sans"/>
+                      <w:color w:val="FFFFFF" w:themeColor="background1"/>
+                      <w:sz w:val="28"/>
+                      <w:szCs w:val="28"/>
+                    </w:rPr>
+                  </w:pPr>
+                  <w:r>
+                    <w:rPr>
+                      <w:rFonts w:ascii="Azo Sans" w:hAnsi="Azo Sans"/>
+                      <w:color w:val="FFFFFF" w:themeColor="background1"/>
+                      <w:sz w:val="28"/>
+                      <w:szCs w:val="28"/>
+                    </w:rPr>
+                    <w:t>December 2023</w:t>
+                  </w:r>
+                  <w:r>
+                    <w:rPr>
+                      <w:rFonts w:ascii="Azo Sans" w:hAnsi="Azo Sans"/>
+                      <w:color w:val="FFFFFF" w:themeColor="background1"/>
+                      <w:sz w:val="28"/>
+                      <w:szCs w:val="28"/>
+                    </w:rPr>
+                    <w:t xml:space="preserve"> – GEO714</w:t>
+                  </w:r>
+                </w:p>
+              </w:txbxContent>
+            </v:textbox>
+            <w10:wrap anchorx="page"/>
+          </v:rect>
+        </w:pict>
       </w:r>
       <w:r>
         <w:rPr>
-          <w:rFonts w:ascii="Azo Sans Md" w:hAnsi="Azo Sans Md"/>
-          <w:b/>
-          <w:bCs/>
-          <w:sz w:val="48"/>
-          <w:szCs w:val="48"/>
+          <w:noProof/>
         </w:rPr>
-        <mc:AlternateContent>
-          <mc:Choice Requires="wps">
-            <w:drawing>
-              <wp:anchor distT="0" distB="0" distL="114300" distR="114300" simplePos="0" relativeHeight="251659264" behindDoc="1" locked="0" layoutInCell="1" allowOverlap="1" wp14:anchorId="600AF447" wp14:editId="72D89443">
-                <wp:simplePos x="0" y="0"/>
-                <wp:positionH relativeFrom="page">
-                  <wp:align>right</wp:align>
-                </wp:positionH>
-                <wp:positionV relativeFrom="paragraph">
-                  <wp:posOffset>4867275</wp:posOffset>
-                </wp:positionV>
-                <wp:extent cx="7776210" cy="4272762"/>
-                <wp:effectExtent l="0" t="0" r="0" b="0"/>
-                <wp:wrapNone/>
-                <wp:docPr id="8" name="Rectangle 8" descr="rectangle"/>
-                <wp:cNvGraphicFramePr/>
-                <a:graphic xmlns:a="http://schemas.openxmlformats.org/drawingml/2006/main">
-                  <a:graphicData uri="http://schemas.microsoft.com/office/word/2010/wordprocessingShape">
-                    <wps:wsp>
-                      <wps:cNvSpPr/>
-                      <wps:spPr>
-                        <a:xfrm>
-                          <a:off x="0" y="0"/>
-                          <a:ext cx="7776210" cy="4272762"/>
-                        </a:xfrm>
-                        <a:prstGeom prst="rect">
-                          <a:avLst/>
-                        </a:prstGeom>
-                        <a:solidFill>
-                          <a:schemeClr val="tx1">
-                            <a:lumMod val="75000"/>
-                            <a:lumOff val="25000"/>
-                          </a:schemeClr>
-                        </a:solidFill>
-                        <a:ln>
-                          <a:noFill/>
-                        </a:ln>
-                      </wps:spPr>
-                      <wps:style>
-                        <a:lnRef idx="2">
-                          <a:schemeClr val="accent1">
-                            <a:shade val="50000"/>
-                          </a:schemeClr>
-                        </a:lnRef>
-                        <a:fillRef idx="1">
-                          <a:schemeClr val="accent1"/>
-                        </a:fillRef>
-                        <a:effectRef idx="0">
-                          <a:schemeClr val="accent1"/>
-                        </a:effectRef>
-                        <a:fontRef idx="minor">
-                          <a:schemeClr val="lt1"/>
-                        </a:fontRef>
-                      </wps:style>
-                      <wps:txbx>
-                        <w:txbxContent>
-                          <w:p>
-                            <w:pPr>
-                              <w:tabs>
-                                <w:tab w:val="left" w:pos="810"/>
-                              </w:tabs>
-                              <w:spacing w:line="276" w:lineRule="auto"/>
-                              <w:ind w:left="1350" w:right="1140"/>
-                              <w:jc w:val="left"/>
-                              <w:rPr>
-                                <w:rFonts w:ascii="Azo Sans Md" w:hAnsi="Azo Sans Md"/>
-                                <w:b/>
-                                <w:bCs/>
-                                <w:sz w:val="48"/>
-                                <w:szCs w:val="48"/>
-                              </w:rPr>
-                            </w:pPr>
-                            <w:r>
-                              <w:rPr>
-                                <w:rFonts w:ascii="Azo Sans Md" w:hAnsi="Azo Sans Md"/>
-                                <w:b/>
-                                <w:bCs/>
-                                <w:sz w:val="48"/>
-                                <w:szCs w:val="48"/>
-                              </w:rPr>
-                              <w:t>Comparing job accessibility in diverse spatial patterns in the Greater Golden Horseshoe area, Ontario, Canada</w:t>
-                            </w:r>
-                          </w:p>
-                          <w:p>
-                            <w:pPr>
-                              <w:tabs>
-                                <w:tab w:val="left" w:pos="810"/>
-                              </w:tabs>
-                              <w:ind w:left="1350" w:right="1140"/>
-                              <w:rPr>
-                                <w:rFonts w:ascii="Azo Sans Md" w:hAnsi="Azo Sans Md"/>
-                                <w:b/>
-                                <w:bCs/>
-                                <w:sz w:val="48"/>
-                                <w:szCs w:val="48"/>
-                              </w:rPr>
-                            </w:pPr>
-                          </w:p>
-                          <w:p>
-                            <w:pPr>
-                              <w:tabs>
-                                <w:tab w:val="left" w:pos="810"/>
-                              </w:tabs>
-                              <w:ind w:left="1350" w:right="1140"/>
-                              <w:rPr>
-                                <w:b/>
-                                <w:bCs/>
-                                <w:sz w:val="24"/>
-                                <w:szCs w:val="24"/>
-                              </w:rPr>
-                            </w:pPr>
-                            <w:r>
-                              <w:rPr>
-                                <w:b/>
-                                <w:bCs/>
-                                <w:sz w:val="24"/>
-                                <w:szCs w:val="24"/>
-                              </w:rPr>
-                              <w:t>Bruno Dias dos Santos</w:t>
-                            </w:r>
-                          </w:p>
-                          <w:p>
-                            <w:pPr>
-                              <w:tabs>
-                                <w:tab w:val="left" w:pos="810"/>
-                              </w:tabs>
-                              <w:ind w:left="1350" w:right="1140"/>
-                              <w:rPr>
-                                <w:sz w:val="24"/>
-                                <w:szCs w:val="24"/>
-                              </w:rPr>
-                            </w:pPr>
-                            <w:r>
-                              <w:rPr>
-                                <w:sz w:val="24"/>
-                                <w:szCs w:val="24"/>
-                              </w:rPr>
-                              <w:t>McMaster University</w:t>
-                            </w:r>
-                          </w:p>
-                          <w:p>
-                            <w:pPr>
-                              <w:tabs>
-                                <w:tab w:val="left" w:pos="810"/>
-                              </w:tabs>
-                              <w:ind w:left="1350" w:right="1140"/>
-                              <w:rPr>
-                                <w:sz w:val="24"/>
-                                <w:szCs w:val="24"/>
-                              </w:rPr>
-                            </w:pPr>
-                            <w:r>
-                              <w:rPr>
-                                <w:sz w:val="24"/>
-                                <w:szCs w:val="24"/>
-                              </w:rPr>
-                              <w:t>School of Earth, Environment and Society (SEES)</w:t>
-                            </w:r>
-                          </w:p>
-                          <w:p>
-                            <w:pPr>
-                              <w:tabs>
-                                <w:tab w:val="left" w:pos="810"/>
-                              </w:tabs>
-                              <w:ind w:left="1350" w:right="1140"/>
-                              <w:rPr>
-                                <w:rFonts w:ascii="Azo Sans Md" w:hAnsi="Azo Sans Md"/>
-                                <w:b/>
-                                <w:bCs/>
-                                <w:sz w:val="48"/>
-                                <w:szCs w:val="48"/>
-                              </w:rPr>
-                            </w:pPr>
-                            <w:r>
-                              <w:rPr>
-                                <w:sz w:val="24"/>
-                                <w:szCs w:val="24"/>
-                              </w:rPr>
-                              <w:t>1280 Main Street West, Hamilton, Ontario, Canada, L8S 4K1</w:t>
-                            </w:r>
-                          </w:p>
-                        </w:txbxContent>
-                      </wps:txbx>
-                      <wps:bodyPr rot="0" spcFirstLastPara="0" vertOverflow="overflow" horzOverflow="overflow" vert="horz" wrap="square" lIns="91440" tIns="45720" rIns="91440" bIns="45720" numCol="1" spcCol="0" rtlCol="0" fromWordArt="0" anchor="ctr" anchorCtr="0" forceAA="0" compatLnSpc="1">
-                        <a:prstTxWarp prst="textNoShape">
-                          <a:avLst/>
-                        </a:prstTxWarp>
-                        <a:noAutofit/>
-                      </wps:bodyPr>
-                    </wps:wsp>
-                  </a:graphicData>
-                </a:graphic>
-                <wp14:sizeRelV relativeFrom="margin">
-                  <wp14:pctHeight>0</wp14:pctHeight>
-                </wp14:sizeRelV>
-              </wp:anchor>
-            </w:drawing>
-          </mc:Choice>
-          <mc:Fallback>
-            <w:pict>
-              <v:rect w14:anchorId="600AF447" id="Rectangle 8" o:spid="_x0000_s1027" alt="rectangle" style="position:absolute;left:0;text-align:left;margin-left:561.1pt;margin-top:383.25pt;width:612.3pt;height:336.45pt;z-index:-251657216;visibility:visible;mso-wrap-style:square;mso-height-percent:0;mso-wrap-distance-left:9pt;mso-wrap-distance-top:0;mso-wrap-distance-right:9pt;mso-wrap-distance-bottom:0;mso-position-horizontal:right;mso-position-horizontal-relative:page;mso-position-vertical:absolute;mso-position-vertical-relative:text;mso-height-percent:0;mso-height-relative:margin;v-text-anchor:middle" o:gfxdata="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" fillcolor="#404040 [2429]" stroked="f" strokeweight="1pt">
-                <v:textbox>
-                  <w:txbxContent>
-                    <w:p>
-                      <w:pPr>
-                        <w:tabs>
-                          <w:tab w:val="left" w:pos="810"/>
-                        </w:tabs>
-                        <w:spacing w:line="276" w:lineRule="auto"/>
-                        <w:ind w:left="1350" w:right="1140"/>
-                        <w:jc w:val="left"/>
-                        <w:rPr>
-                          <w:rFonts w:ascii="Azo Sans Md" w:hAnsi="Azo Sans Md"/>
-                          <w:b/>
-                          <w:bCs/>
-                          <w:sz w:val="48"/>
-                          <w:szCs w:val="48"/>
-                        </w:rPr>
-                      </w:pPr>
-                      <w:r>
-                        <w:rPr>
-                          <w:rFonts w:ascii="Azo Sans Md" w:hAnsi="Azo Sans Md"/>
-                          <w:b/>
-                          <w:bCs/>
-                          <w:sz w:val="48"/>
-                          <w:szCs w:val="48"/>
-                        </w:rPr>
-                        <w:t>Comparing job accessibility in diverse spatial patterns in the Greater Golden Horseshoe area, Ontario, Canada</w:t>
-                      </w:r>
-                    </w:p>
-                    <w:p>
-                      <w:pPr>
-                        <w:tabs>
-                          <w:tab w:val="left" w:pos="810"/>
-                        </w:tabs>
-                        <w:ind w:left="1350" w:right="1140"/>
-                        <w:rPr>
-                          <w:rFonts w:ascii="Azo Sans Md" w:hAnsi="Azo Sans Md"/>
-                          <w:b/>
-                          <w:bCs/>
-                          <w:sz w:val="48"/>
-                          <w:szCs w:val="48"/>
-                        </w:rPr>
-                      </w:pPr>
-                    </w:p>
-                    <w:p>
-                      <w:pPr>
-                        <w:tabs>
-                          <w:tab w:val="left" w:pos="810"/>
-                        </w:tabs>
-                        <w:ind w:left="1350" w:right="1140"/>
-                        <w:rPr>
-                          <w:b/>
-                          <w:bCs/>
-                          <w:sz w:val="24"/>
-                          <w:szCs w:val="24"/>
-                        </w:rPr>
-                      </w:pPr>
-                      <w:r>
-                        <w:rPr>
-                          <w:b/>
-                          <w:bCs/>
-                          <w:sz w:val="24"/>
-                          <w:szCs w:val="24"/>
-                        </w:rPr>
-                        <w:t>Bruno Dias dos Santos</w:t>
-                      </w:r>
-                    </w:p>
-                    <w:p>
-                      <w:pPr>
-                        <w:tabs>
-                          <w:tab w:val="left" w:pos="810"/>
-                        </w:tabs>
-                        <w:ind w:left="1350" w:right="1140"/>
-                        <w:rPr>
-                          <w:sz w:val="24"/>
-                          <w:szCs w:val="24"/>
-                        </w:rPr>
-                      </w:pPr>
-                      <w:r>
-                        <w:rPr>
-                          <w:sz w:val="24"/>
-                          <w:szCs w:val="24"/>
-                        </w:rPr>
-                        <w:t>McMaster University</w:t>
-                      </w:r>
-                    </w:p>
-                    <w:p>
-                      <w:pPr>
-                        <w:tabs>
-                          <w:tab w:val="left" w:pos="810"/>
-                        </w:tabs>
-                        <w:ind w:left="1350" w:right="1140"/>
-                        <w:rPr>
-                          <w:sz w:val="24"/>
-                          <w:szCs w:val="24"/>
-                        </w:rPr>
-                      </w:pPr>
-                      <w:r>
-                        <w:rPr>
-                          <w:sz w:val="24"/>
-                          <w:szCs w:val="24"/>
-                        </w:rPr>
-                        <w:t>School of Earth, Environment and Society (SEES)</w:t>
-                      </w:r>
-                    </w:p>
-                    <w:p>
-                      <w:pPr>
-                        <w:tabs>
-                          <w:tab w:val="left" w:pos="810"/>
-                        </w:tabs>
-                        <w:ind w:left="1350" w:right="1140"/>
-                        <w:rPr>
-                          <w:rFonts w:ascii="Azo Sans Md" w:hAnsi="Azo Sans Md"/>
-                          <w:b/>
-                          <w:bCs/>
-                          <w:sz w:val="48"/>
-                          <w:szCs w:val="48"/>
-                        </w:rPr>
-                      </w:pPr>
-                      <w:r>
-                        <w:rPr>
-                          <w:sz w:val="24"/>
-                          <w:szCs w:val="24"/>
-                        </w:rPr>
-                        <w:t>1280 Main Street West, Hamilton, Ontario, Canada, L8S 4K1</w:t>
-                      </w:r>
-                    </w:p>
-                  </w:txbxContent>
-                </v:textbox>
-                <w10:wrap anchorx="page"/>
-              </v:rect>
-            </w:pict>
-          </mc:Fallback>
-        </mc:AlternateContent>
+        <w:pict w14:anchorId="66D18E3C">
+          <v:rect id="Rectangle 8" o:spid="_x0000_s1026" alt="rectangle" style="position:absolute;left:0;text-align:left;margin-left:561.1pt;margin-top:383.25pt;width:612.3pt;height:336.45pt;z-index:-251657216;visibility:visible;mso-wrap-style:square;mso-height-percent:0;mso-wrap-distance-left:9pt;mso-wrap-distance-top:0;mso-wrap-distance-right:9pt;mso-wrap-distance-bottom:0;mso-position-horizontal:right;mso-position-horizontal-relative:page;mso-position-vertical:absolute;mso-position-vertical-relative:text;mso-height-percent:0;mso-height-relative:margin;v-text-anchor:middle" o:gfxdata="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" fillcolor="#404040 [2429]" stroked="f" strokeweight="1pt">
+            <v:textbox>
+              <w:txbxContent>
+                <w:p>
+                  <w:pPr>
+                    <w:tabs>
+                      <w:tab w:val="left" w:pos="810"/>
+                    </w:tabs>
+                    <w:spacing w:line="276" w:lineRule="auto"/>
+                    <w:ind w:left="1350" w:right="1140"/>
+                    <w:jc w:val="left"/>
+                    <w:rPr>
+                      <w:rFonts w:ascii="Azo Sans Md" w:hAnsi="Azo Sans Md"/>
+                      <w:b/>
+                      <w:bCs/>
+                      <w:color w:val="FFFFFF" w:themeColor="background1"/>
+                      <w:sz w:val="48"/>
+                      <w:szCs w:val="48"/>
+                    </w:rPr>
+                  </w:pPr>
+                  <w:r>
+                    <w:rPr>
+                      <w:rFonts w:ascii="Azo Sans Md" w:hAnsi="Azo Sans Md"/>
+                      <w:b/>
+                      <w:bCs/>
+                      <w:color w:val="FFFFFF" w:themeColor="background1"/>
+                      <w:sz w:val="48"/>
+                      <w:szCs w:val="48"/>
+                    </w:rPr>
+                    <w:t>Comparing job accessibility in diverse spatial patterns in the Greater Golden Horseshoe area, Ontario, Canada</w:t>
+                  </w:r>
+                </w:p>
+                <w:p>
+                  <w:pPr>
+                    <w:tabs>
+                      <w:tab w:val="left" w:pos="810"/>
+                    </w:tabs>
+                    <w:ind w:left="1350" w:right="1140"/>
+                    <w:rPr>
+                      <w:rFonts w:ascii="Azo Sans Md" w:hAnsi="Azo Sans Md"/>
+                      <w:b/>
+                      <w:bCs/>
+                      <w:sz w:val="48"/>
+                      <w:szCs w:val="48"/>
+                    </w:rPr>
+                  </w:pPr>
+                </w:p>
+                <w:p>
+                  <w:pPr>
+                    <w:tabs>
+                      <w:tab w:val="left" w:pos="810"/>
+                    </w:tabs>
+                    <w:ind w:left="1350" w:right="1140"/>
+                    <w:rPr>
+                      <w:b/>
+                      <w:bCs/>
+                      <w:color w:val="FFFFFF" w:themeColor="background1"/>
+                      <w:sz w:val="24"/>
+                      <w:szCs w:val="24"/>
+                    </w:rPr>
+                  </w:pPr>
+                  <w:r>
+                    <w:rPr>
+                      <w:b/>
+                      <w:bCs/>
+                      <w:color w:val="FFFFFF" w:themeColor="background1"/>
+                      <w:sz w:val="24"/>
+                      <w:szCs w:val="24"/>
+                    </w:rPr>
+                    <w:t>Bruno Dias dos Santos</w:t>
+                  </w:r>
+                </w:p>
+                <w:p>
+                  <w:pPr>
+                    <w:tabs>
+                      <w:tab w:val="left" w:pos="810"/>
+                    </w:tabs>
+                    <w:ind w:left="1350" w:right="1140"/>
+                    <w:rPr>
+                      <w:color w:val="FFFFFF" w:themeColor="background1"/>
+                      <w:sz w:val="24"/>
+                      <w:szCs w:val="24"/>
+                    </w:rPr>
+                  </w:pPr>
+                  <w:r>
+                    <w:rPr>
+                      <w:color w:val="FFFFFF" w:themeColor="background1"/>
+                      <w:sz w:val="24"/>
+                      <w:szCs w:val="24"/>
+                    </w:rPr>
+                    <w:t>McMaster University</w:t>
+                  </w:r>
+                </w:p>
+                <w:p>
+                  <w:pPr>
+                    <w:tabs>
+                      <w:tab w:val="left" w:pos="810"/>
+                    </w:tabs>
+                    <w:ind w:left="1350" w:right="1140"/>
+                    <w:rPr>
+                      <w:color w:val="FFFFFF" w:themeColor="background1"/>
+                      <w:sz w:val="24"/>
+                      <w:szCs w:val="24"/>
+                    </w:rPr>
+                  </w:pPr>
+                  <w:r>
+                    <w:rPr>
+                      <w:color w:val="FFFFFF" w:themeColor="background1"/>
+                      <w:sz w:val="24"/>
+                      <w:szCs w:val="24"/>
+                    </w:rPr>
+                    <w:t>School of Earth, Environment and Society (SEES)</w:t>
+                  </w:r>
+                </w:p>
+                <w:p>
+                  <w:pPr>
+                    <w:tabs>
+                      <w:tab w:val="left" w:pos="810"/>
+                    </w:tabs>
+                    <w:ind w:left="1350" w:right="1140"/>
+                    <w:rPr>
+                      <w:rFonts w:ascii="Azo Sans Md" w:hAnsi="Azo Sans Md"/>
+                      <w:b/>
+                      <w:bCs/>
+                      <w:sz w:val="48"/>
+                      <w:szCs w:val="48"/>
+                    </w:rPr>
+                  </w:pPr>
+                  <w:r>
+                    <w:rPr>
+                      <w:color w:val="FFFFFF" w:themeColor="background1"/>
+                      <w:sz w:val="24"/>
+                      <w:szCs w:val="24"/>
+                    </w:rPr>
+                    <w:t>1280 Main Street West, Hamilton, Ontario, Canada, L8S 4K1</w:t>
+                  </w:r>
+                </w:p>
+              </w:txbxContent>
+            </v:textbox>
+            <w10:wrap anchorx="page"/>
+          </v:rect>
+        </w:pict>
       </w:r>
     </w:p>
     <w:p>
@@ -639,8 +338,9 @@
         <w:tabs>
           <w:tab w:val="left" w:pos="90"/>
         </w:tabs>
-        <w:spacing w:line="276" w:lineRule="auto"/>
+        <w:spacing w:after="240" w:line="276" w:lineRule="auto"/>
         <w:rPr>
+          <w:sz w:val="24"/>
           <w:szCs w:val="24"/>
         </w:rPr>
       </w:pPr>
@@ -650,6 +350,42 @@
           <w:szCs w:val="24"/>
         </w:rPr>
         <w:t>This work aims to analyze job accessibility across diverse spatial patterns in the Greater Golden Horseshoe area, Ontario, Canada. Focusing on walking, cycling, and public transit during peak and off-peak hours, we identified six distinct spatial patterns with variations in building density, land use, and street layout. Results show that higher building density spatial patterns exhibit elevated accessibility across transportation modes. Despite the region's low overall density, accessibility is concentrated in approximately 10% of the GGH, posing challenges for spatial planners to devise a transportation system that accommodates these territorial differences. Statistical analyses confirm significant differences in job accessibility among spatial patterns.</w:t>
+      </w:r>
+    </w:p>
+    <w:p>
+      <w:pPr>
+        <w:pStyle w:val="Heading1"/>
+        <w:spacing w:after="0"/>
+      </w:pPr>
+      <w:r>
+        <w:t>RSAccess R Package</w:t>
+      </w:r>
+    </w:p>
+    <w:p>
+      <w:pPr>
+        <w:tabs>
+          <w:tab w:val="left" w:pos="90"/>
+        </w:tabs>
+        <w:spacing w:line="276" w:lineRule="auto"/>
+      </w:pPr>
+      <w:r>
+        <w:rPr>
+          <w:sz w:val="24"/>
+          <w:szCs w:val="24"/>
+        </w:rPr>
+        <w:t xml:space="preserve">In line with best practices in spatial data science and to promote collaboration and further analysis, we have made both our data product and analysis code accessible through the RSAccess R Package on our </w:t>
+      </w:r>
+      <w:hyperlink r:id="rId8" w:history="1">
+        <w:r>
+          <w:t>GitHub page</w:t>
+        </w:r>
+      </w:hyperlink>
+      <w:r>
+        <w:rPr>
+          <w:sz w:val="24"/>
+          <w:szCs w:val="24"/>
+        </w:rPr>
+        <w:t>.</w:t>
       </w:r>
     </w:p>
     <w:p>
@@ -665,7 +401,11 @@
     <w:sdt>
       <w:sdtPr>
         <w:rPr>
-          <w:rFonts w:ascii="Azo Sans" w:hAnsi="Azo Sans"/>
+          <w:rFonts w:ascii="Azo Sans" w:eastAsiaTheme="minorHAnsi" w:hAnsi="Azo Sans" w:cstheme="minorBidi"/>
+          <w:color w:val="auto"/>
+          <w:kern w:val="2"/>
+          <w:sz w:val="22"/>
+          <w:szCs w:val="22"/>
         </w:rPr>
         <w:id w:val="1019356023"/>
         <w:docPartObj>
@@ -675,15 +415,10 @@
       </w:sdtPr>
       <w:sdtEndPr>
         <w:rPr>
-          <w:rFonts w:ascii="Arial Nova" w:eastAsiaTheme="minorHAnsi" w:hAnsi="Arial Nova" w:cstheme="minorBidi"/>
+          <w:rFonts w:ascii="Arial Nova" w:hAnsi="Arial Nova"/>
           <w:b/>
           <w:bCs/>
           <w:noProof/>
-          <w:color w:val="auto"/>
-          <w:kern w:val="2"/>
-          <w:sz w:val="22"/>
-          <w:szCs w:val="22"/>
-          <w14:ligatures w14:val="standardContextual"/>
         </w:rPr>
       </w:sdtEndPr>
       <w:sdtContent>
@@ -696,10 +431,7 @@
           </w:pPr>
           <w:r>
             <w:rPr>
-              <w:rFonts w:ascii="Azo Sans" w:hAnsi="Azo Sans"/>
-              <w:color w:val="2B5258"/>
-              <w:sz w:val="36"/>
-              <w:szCs w:val="36"/>
+              <w:rStyle w:val="Heading1Char"/>
             </w:rPr>
             <w:t>Contents</w:t>
           </w:r>
@@ -780,7 +512,7 @@
                 <w:noProof/>
                 <w:webHidden/>
               </w:rPr>
-              <w:t>3</w:t>
+              <w:t>2</w:t>
             </w:r>
             <w:r>
               <w:rPr>
@@ -849,7 +581,7 @@
                 <w:noProof/>
                 <w:webHidden/>
               </w:rPr>
-              <w:t>3</w:t>
+              <w:t>2</w:t>
             </w:r>
             <w:r>
               <w:rPr>
@@ -918,7 +650,7 @@
                 <w:noProof/>
                 <w:webHidden/>
               </w:rPr>
-              <w:t>3</w:t>
+              <w:t>2</w:t>
             </w:r>
             <w:r>
               <w:rPr>
@@ -987,7 +719,7 @@
                 <w:noProof/>
                 <w:webHidden/>
               </w:rPr>
-              <w:t>4</w:t>
+              <w:t>3</w:t>
             </w:r>
             <w:r>
               <w:rPr>
@@ -1056,7 +788,7 @@
                 <w:noProof/>
                 <w:webHidden/>
               </w:rPr>
-              <w:t>4</w:t>
+              <w:t>3</w:t>
             </w:r>
             <w:r>
               <w:rPr>
@@ -1125,7 +857,7 @@
                 <w:noProof/>
                 <w:webHidden/>
               </w:rPr>
-              <w:t>4</w:t>
+              <w:t>3</w:t>
             </w:r>
             <w:r>
               <w:rPr>
@@ -1194,7 +926,7 @@
                 <w:noProof/>
                 <w:webHidden/>
               </w:rPr>
-              <w:t>5</w:t>
+              <w:t>4</w:t>
             </w:r>
             <w:r>
               <w:rPr>
@@ -1263,7 +995,7 @@
                 <w:noProof/>
                 <w:webHidden/>
               </w:rPr>
-              <w:t>6</w:t>
+              <w:t>5</w:t>
             </w:r>
             <w:r>
               <w:rPr>
@@ -1332,7 +1064,7 @@
                 <w:noProof/>
                 <w:webHidden/>
               </w:rPr>
-              <w:t>7</w:t>
+              <w:t>6</w:t>
             </w:r>
             <w:r>
               <w:rPr>
@@ -1358,35 +1090,12 @@
     </w:sdt>
     <w:p>
       <w:pPr>
-        <w:tabs>
-          <w:tab w:val="left" w:pos="90"/>
-        </w:tabs>
-        <w:rPr>
-          <w:sz w:val="24"/>
-          <w:szCs w:val="24"/>
-        </w:rPr>
-      </w:pPr>
-    </w:p>
-    <w:p>
-      <w:pPr>
-        <w:rPr>
-          <w:rFonts w:ascii="Azo Sans" w:hAnsi="Azo Sans"/>
-        </w:rPr>
-      </w:pPr>
-      <w:r>
-        <w:rPr>
-          <w:rFonts w:ascii="Azo Sans" w:hAnsi="Azo Sans"/>
-        </w:rPr>
-        <w:br w:type="page"/>
-      </w:r>
-    </w:p>
-    <w:p>
-      <w:pPr>
         <w:pStyle w:val="Heading1"/>
         <w:sectPr>
-          <w:headerReference w:type="default" r:id="rId8"/>
+          <w:headerReference w:type="default" r:id="rId9"/>
           <w:pgSz w:w="12240" w:h="15840"/>
           <w:pgMar w:top="1440" w:right="1440" w:bottom="1440" w:left="1440" w:header="720" w:footer="720" w:gutter="0"/>
+          <w:pgNumType w:start="0"/>
           <w:cols w:space="720"/>
           <w:docGrid w:linePitch="360"/>
         </w:sectPr>
@@ -1418,13 +1127,7 @@
         <w:ind w:firstLine="360"/>
       </w:pPr>
       <w:r>
-        <w:t xml:space="preserve">A survey conducted by Palm et al. (2023) revealed that labor force participation ranks among the top five most compelling topics for expanding the applications of accessibility </w:t>
-      </w:r>
-      <w:r>
-        <w:t>studies.</w:t>
-      </w:r>
-      <w:r>
-        <w:t xml:space="preserve"> The survey included over 50 participants from five Canadian provinces, with half representing the government, the majority of whom were employed in local government. Job accessibility serves as a crucial tool for comprehending urban form, the spatial mismatch between jobs and housing, and the balance between job and housing locations.</w:t>
+        <w:t>A survey conducted by Palm et al. (2023) revealed that labor force participation ranks among the top five most compelling topics for expanding the applications of accessibility studies. The survey included over 50 participants from five Canadian provinces, with half representing the government, the majority of whom were employed in local government. Job accessibility serves as a crucial tool for comprehending urban form, the spatial mismatch between jobs and housing, and the balance between job and housing locations.</w:t>
       </w:r>
     </w:p>
     <w:p>
@@ -1444,25 +1147,7 @@
           <w:bCs/>
           <w:color w:val="2B5258"/>
         </w:rPr>
-        <w:t xml:space="preserve">How </w:t>
-      </w:r>
-      <w:proofErr w:type="gramStart"/>
-      <w:r>
-        <w:rPr>
-          <w:b/>
-          <w:bCs/>
-          <w:color w:val="2B5258"/>
-        </w:rPr>
-        <w:t>does</w:t>
-      </w:r>
-      <w:proofErr w:type="gramEnd"/>
-      <w:r>
-        <w:rPr>
-          <w:b/>
-          <w:bCs/>
-          <w:color w:val="2B5258"/>
-        </w:rPr>
-        <w:t xml:space="preserve"> job accessibility levels vary considering diverse spatial patterns?</w:t>
+        <w:t>How does job accessibility levels vary considering diverse spatial patterns?</w:t>
       </w:r>
       <w:r>
         <w:t xml:space="preserve"> We posit the following hypothesis: job accessibility differs among various spatial patterns, even when different transportation modes are considered. The primary objective of this study is to analyze and compare job accessibility levels across different spatial patterns, focusing on the Greater Golden Horseshoe area (GGH) in Ontario, Canada. We compared the transportation modes: walking, cycling, public transportation off peak and on peak.</w:t>
@@ -1521,7 +1206,7 @@
                     <pic:cNvPicPr/>
                   </pic:nvPicPr>
                   <pic:blipFill>
-                    <a:blip r:embed="rId9" cstate="print">
+                    <a:blip r:embed="rId10" cstate="print">
                       <a:extLst>
                         <a:ext uri="{28A0092B-C50C-407E-A947-70E740481C1C}">
                           <a14:useLocalDpi xmlns:a14="http://schemas.microsoft.com/office/drawing/2010/main" val="0"/>
@@ -1555,24 +1240,14 @@
       <w:r>
         <w:t xml:space="preserve">Figure </w:t>
       </w:r>
-      <w:r>
-        <w:fldChar w:fldCharType="begin"/>
-      </w:r>
-      <w:r>
-        <w:instrText xml:space="preserve"> SEQ Figure \* ARABIC </w:instrText>
-      </w:r>
-      <w:r>
-        <w:fldChar w:fldCharType="separate"/>
-      </w:r>
-      <w:r>
-        <w:rPr>
-          <w:noProof/>
-        </w:rPr>
-        <w:t>1</w:t>
-      </w:r>
-      <w:r>
-        <w:fldChar w:fldCharType="end"/>
-      </w:r>
+      <w:fldSimple w:instr=" SEQ Figure \* ARABIC ">
+        <w:r>
+          <w:rPr>
+            <w:noProof/>
+          </w:rPr>
+          <w:t>1</w:t>
+        </w:r>
+      </w:fldSimple>
       <w:r>
         <w:t xml:space="preserve"> - </w:t>
       </w:r>
@@ -1587,7 +1262,10 @@
       </w:pPr>
       <w:bookmarkStart w:id="2" w:name="_Toc153304701"/>
       <w:r>
-        <w:t>Methods</w:t>
+        <w:t>Data and m</w:t>
+      </w:r>
+      <w:r>
+        <w:t>ethods</w:t>
       </w:r>
       <w:bookmarkEnd w:id="2"/>
     </w:p>
@@ -1596,11 +1274,79 @@
         <w:spacing w:line="276" w:lineRule="auto"/>
       </w:pPr>
       <w:r>
-        <w:t xml:space="preserve">Our methodology comprises four primary steps. The initial step involves feature extraction and dataset creation, where urban form attributes are extracted from satellite imagery and road network data, subsequently mapped onto a hexagonal grid. The second step employs Principal Component Analysis (PCA) to reduce dataset dimensionality. Utilizing only the principal components, we conduct a non-supervised classification to identify </w:t>
-      </w:r>
-      <w:r>
-        <w:lastRenderedPageBreak/>
-        <w:t>clusters representing the distinct spatial patterns within the GGH.</w:t>
+        <w:t xml:space="preserve">For this work, we used already processed and classified satellite images provided by the Global Human Settlement Layer (GHSL) </w:t>
+      </w:r>
+      <w:r>
+        <w:t>(E</w:t>
+      </w:r>
+      <w:r>
+        <w:t>uropean</w:t>
+      </w:r>
+      <w:r>
+        <w:t xml:space="preserve"> C</w:t>
+      </w:r>
+      <w:r>
+        <w:t>ommission</w:t>
+      </w:r>
+      <w:r>
+        <w:t xml:space="preserve">, 2023) </w:t>
+      </w:r>
+      <w:r>
+        <w:t xml:space="preserve">and the Copernicus Global Land Service (CGLS) </w:t>
+      </w:r>
+      <w:r>
+        <w:t>(Buchhorn et al., 2018)</w:t>
+      </w:r>
+      <w:r>
+        <w:t xml:space="preserve">; Spatial Access Measures (SAM) dataset </w:t>
+      </w:r>
+      <w:r>
+        <w:t>(S</w:t>
+      </w:r>
+      <w:r>
+        <w:t>tatistics</w:t>
+      </w:r>
+      <w:r>
+        <w:t xml:space="preserve"> C</w:t>
+      </w:r>
+      <w:r>
+        <w:t>anada</w:t>
+      </w:r>
+      <w:r>
+        <w:t>, 2023)</w:t>
+      </w:r>
+      <w:r>
+        <w:t xml:space="preserve">, which measures accessibility to different opportunities considering different modes of transportation; and a road network </w:t>
+      </w:r>
+      <w:r>
+        <w:t>(O</w:t>
+      </w:r>
+      <w:r>
+        <w:t>pen</w:t>
+      </w:r>
+      <w:r>
+        <w:t>S</w:t>
+      </w:r>
+      <w:r>
+        <w:t>treet</w:t>
+      </w:r>
+      <w:r>
+        <w:t>M</w:t>
+      </w:r>
+      <w:r>
+        <w:t>ap</w:t>
+      </w:r>
+      <w:r>
+        <w:t xml:space="preserve">, </w:t>
+      </w:r>
+      <w:r>
+        <w:t>2023</w:t>
+      </w:r>
+      <w:r>
+        <w:t>)</w:t>
+      </w:r>
+      <w:r>
+        <w:t>.</w:t>
       </w:r>
     </w:p>
     <w:p>
@@ -1609,87 +1355,25 @@
         <w:ind w:firstLine="360"/>
       </w:pPr>
       <w:r>
-        <w:t>In the final step, we compare job accessibility levels among the identified spatial patterns. Two statistical tests, the Kruskal-</w:t>
-      </w:r>
-      <w:proofErr w:type="gramStart"/>
-      <w:r>
-        <w:t>Wallis</w:t>
-      </w:r>
-      <w:proofErr w:type="gramEnd"/>
-      <w:r>
-        <w:t xml:space="preserve"> test and the pairwise Wilcoxon test, are employed to evaluate variations in job accessibility levels. For this work, we used already processed and classified satellite images provided by the Global Human Settlement Layer (GHSL) </w:t>
-      </w:r>
-      <w:r>
-        <w:t>(E</w:t>
-      </w:r>
-      <w:r>
-        <w:t>uropean</w:t>
-      </w:r>
-      <w:r>
-        <w:t xml:space="preserve"> C</w:t>
-      </w:r>
-      <w:r>
-        <w:t>ommission</w:t>
-      </w:r>
-      <w:r>
-        <w:t xml:space="preserve">, 2023) </w:t>
-      </w:r>
-      <w:r>
-        <w:t xml:space="preserve">and the Copernicus Global Land Service (CGLS) </w:t>
-      </w:r>
-      <w:r>
-        <w:t>(Buchhorn et al., 2018)</w:t>
-      </w:r>
-      <w:r>
-        <w:t xml:space="preserve">; Spatial Access Measures (SAM) dataset </w:t>
-      </w:r>
-      <w:r>
-        <w:t>(S</w:t>
-      </w:r>
-      <w:r>
-        <w:t>tatistics</w:t>
-      </w:r>
-      <w:r>
-        <w:t xml:space="preserve"> C</w:t>
-      </w:r>
-      <w:r>
-        <w:t>anada</w:t>
-      </w:r>
-      <w:r>
-        <w:t>, 2023)</w:t>
-      </w:r>
-      <w:r>
-        <w:t xml:space="preserve">, which measures accessibility to different opportunities, considering different modes of transportation; and a road network </w:t>
-      </w:r>
-      <w:r>
-        <w:t>(O</w:t>
-      </w:r>
-      <w:r>
-        <w:t>pen</w:t>
-      </w:r>
-      <w:r>
-        <w:t>S</w:t>
-      </w:r>
-      <w:r>
-        <w:t>treet</w:t>
-      </w:r>
-      <w:r>
-        <w:t>M</w:t>
-      </w:r>
-      <w:r>
-        <w:t>ap</w:t>
-      </w:r>
-      <w:r>
-        <w:t xml:space="preserve">, </w:t>
-      </w:r>
-      <w:r>
-        <w:t>2023</w:t>
-      </w:r>
-      <w:r>
-        <w:t>)</w:t>
-      </w:r>
-      <w:r>
-        <w:t>.</w:t>
+        <w:lastRenderedPageBreak/>
+        <w:t xml:space="preserve">Our methodology comprises four primary steps. The </w:t>
+      </w:r>
+      <w:r>
+        <w:rPr>
+          <w:b/>
+          <w:bCs/>
+          <w:color w:val="2B5258" w:themeColor="accent5" w:themeShade="80"/>
+        </w:rPr>
+        <w:t>initial step</w:t>
+      </w:r>
+      <w:r>
+        <w:t xml:space="preserve"> involves feature extraction and dataset creation, where urban form attributes are extracted from satellite imagery and road network data.</w:t>
+      </w:r>
+      <w:r>
+        <w:t xml:space="preserve"> </w:t>
+      </w:r>
+      <w:r>
+        <w:t xml:space="preserve">We integrate the selected datasets onto a hexagonal grid with an area of 500 m², comprising 53,609 regular cells across the study area. </w:t>
       </w:r>
     </w:p>
     <w:p>
@@ -1698,57 +1382,97 @@
         <w:ind w:firstLine="360"/>
       </w:pPr>
       <w:r>
-        <w:t xml:space="preserve">This </w:t>
-      </w:r>
-      <w:r>
-        <w:t xml:space="preserve">work </w:t>
-      </w:r>
-      <w:r>
-        <w:t>research introduces a</w:t>
-      </w:r>
-      <w:r>
-        <w:t xml:space="preserve">n </w:t>
-      </w:r>
-      <w:r>
-        <w:t xml:space="preserve">approach that integrates remote sensing data, metrics for urban morphological evaluation, and accessibility indicators to characterize job accessibility within spatial patterns in the GGH. In line with best practices in spatial data science and to promote collaboration and further analysis, we have made both our data product and analysis code accessible through the </w:t>
+        <w:t>W</w:t>
+      </w:r>
+      <w:r>
+        <w:t>e extracted statistical measures – mean, maximum, minimum, standard deviation, median, sum, and majority values – for the GHSL and CGLS images. For the road network, we computed road sinuosity and extracted road network attributes, such as the total number of roads, intersections, intersection density (intersections per road), and statistical values related to road sinuosity.</w:t>
+      </w:r>
+    </w:p>
+    <w:p>
+      <w:pPr>
+        <w:spacing w:line="276" w:lineRule="auto"/>
+        <w:ind w:firstLine="360"/>
+      </w:pPr>
+      <w:r>
+        <w:t>Additionally, spatial variables were generated through neighborhood connections between hexagons. For each variable, we computed the neighbor mean value (NM) and the normalized difference (DNM) between each hexagon and its neighborhood mean, according to the methodology of Dos Santos et al. (2022). In total, 191 attributes were extracted for each hexagon.</w:t>
+      </w:r>
+    </w:p>
+    <w:p>
+      <w:pPr>
+        <w:spacing w:line="276" w:lineRule="auto"/>
+        <w:ind w:firstLine="360"/>
+      </w:pPr>
+      <w:r>
+        <w:t xml:space="preserve">The </w:t>
       </w:r>
       <w:r>
         <w:rPr>
           <w:b/>
           <w:bCs/>
-          <w:color w:val="2B5258"/>
+          <w:color w:val="2B5258" w:themeColor="accent5" w:themeShade="80"/>
         </w:rPr>
-        <w:t>RSACC</w:t>
-      </w:r>
-      <w:r>
-        <w:t xml:space="preserve"> R Package on our GitHub page</w:t>
-      </w:r>
-      <w:r>
-        <w:t xml:space="preserve"> </w:t>
+        <w:t>second step</w:t>
+      </w:r>
+      <w:r>
+        <w:t xml:space="preserve"> employs Principal Component Analysis (PCA) to reduce dataset dimensionality. </w:t>
+      </w:r>
+      <w:r>
+        <w:t>PCA is a technique used to select features and decrease dimensions in the presence of multiple variables.</w:t>
+      </w:r>
+    </w:p>
+    <w:p>
+      <w:pPr>
+        <w:spacing w:line="276" w:lineRule="auto"/>
+        <w:ind w:firstLine="360"/>
+      </w:pPr>
+      <w:r>
+        <w:t xml:space="preserve">In the </w:t>
       </w:r>
       <w:r>
         <w:rPr>
-          <w:rFonts w:ascii="Courier New" w:hAnsi="Courier New" w:cs="Courier New"/>
-          <w:color w:val="2B5258"/>
+          <w:b/>
+          <w:bCs/>
+          <w:color w:val="2B5258" w:themeColor="accent5" w:themeShade="80"/>
         </w:rPr>
-        <w:t>(</w:t>
+        <w:t>third step</w:t>
+      </w:r>
+      <w:r>
+        <w:t>, we retained all components for which the cumulative variance explained amounted to more than 90% of the total variance in the data. Employing only these selected components, we conducted an unsupervised classification using the K-means algorithm to identify clusters representing distinct spatial patterns within the GGH</w:t>
       </w:r>
       <w:r>
         <w:rPr>
-          <w:rFonts w:ascii="Courier New" w:hAnsi="Courier New" w:cs="Courier New"/>
-          <w:color w:val="2B5258"/>
+          <w:rStyle w:val="FootnoteReference"/>
         </w:rPr>
-        <w:t>https://github.com/dias-bruno/rsacc</w:t>
+        <w:footnoteReference w:id="1"/>
+      </w:r>
+      <w:r>
+        <w:t xml:space="preserve">. </w:t>
+      </w:r>
+      <w:r>
+        <w:t xml:space="preserve">The K-means algorithm splits the data into groups in order to minimize </w:t>
+      </w:r>
+      <w:r>
+        <w:t>the variability within the group and maximize the variability between the groups, thus grouping the data into distinct groups.</w:t>
+      </w:r>
+    </w:p>
+    <w:p>
+      <w:pPr>
+        <w:spacing w:line="276" w:lineRule="auto"/>
+        <w:ind w:firstLine="360"/>
+      </w:pPr>
+      <w:r>
+        <w:t xml:space="preserve">In the </w:t>
       </w:r>
       <w:r>
         <w:rPr>
-          <w:rFonts w:ascii="Courier New" w:hAnsi="Courier New" w:cs="Courier New"/>
-          <w:color w:val="2B5258"/>
+          <w:b/>
+          <w:bCs/>
+          <w:color w:val="2B5258" w:themeColor="accent5" w:themeShade="80"/>
         </w:rPr>
-        <w:t>)</w:t>
-      </w:r>
-      <w:r>
-        <w:t>.</w:t>
+        <w:t>final step</w:t>
+      </w:r>
+      <w:r>
+        <w:t xml:space="preserve">, we compare job accessibility levels among the identified spatial patterns. Two statistical tests, the Kruskal-Wallis test and the pairwise Wilcoxon test, are employed to evaluate variations in job accessibility levels. </w:t>
       </w:r>
     </w:p>
     <w:p>
@@ -1775,19 +1499,38 @@
     </w:p>
     <w:p>
       <w:pPr>
+        <w:spacing w:after="240" w:line="276" w:lineRule="auto"/>
+      </w:pPr>
+      <w:r>
+        <w:t xml:space="preserve">For the clustering analysis, thirty-five principal components were selected, collectively explaining over 90% of the total variance. Table </w:t>
+      </w:r>
+      <w:r>
+        <w:t>1</w:t>
+      </w:r>
+      <w:r>
+        <w:t xml:space="preserve"> highlights the three most significant variable contributions to the first four principal components. Across all components, variables related to neighbor relations demonstrated the most substantial loadings. Component 1 exhibits higher absolute loadings in the neighbor mean of built-up type variables, predominantly associated with more densely built-up areas in the study area; Component 2 displays higher absolute loadings in variables related to the fraction of water on neighboring cells, indicating a correlation with waterfront areas; Component 3 focuses on the presence of built-up areas and residential use in neighboring cells; and Component 4 correlates with the presence of trees in neighboring cells.</w:t>
+      </w:r>
+    </w:p>
+    <w:p>
+      <w:pPr>
+        <w:pStyle w:val="Heading2"/>
+      </w:pPr>
+      <w:bookmarkStart w:id="5" w:name="_Toc153304704"/>
+      <w:r>
+        <w:t>Clustering result</w:t>
+      </w:r>
+      <w:bookmarkEnd w:id="5"/>
+    </w:p>
+    <w:p>
+      <w:pPr>
         <w:spacing w:line="276" w:lineRule="auto"/>
       </w:pPr>
       <w:r>
-        <w:t xml:space="preserve">For the clustering analysis, thirty-five principal components were selected, collectively explaining over 90% of the total variance. Table </w:t>
-      </w:r>
-      <w:r>
-        <w:t>1</w:t>
-      </w:r>
-      <w:r>
-        <w:t xml:space="preserve"> highlights the three most significant variable contributions to the first four principal components. Across all components, variables related to neighbor relations demonstrated the most substantial loadings. Component 1 exhibits higher absolute loadings in the neighbor mean of built-up type variables, predominantly associated with more </w:t>
-      </w:r>
-      <w:r>
-        <w:t>densely built-up areas in the study area; Component 2 displays higher absolute loadings in variables related to the fraction of water on neighboring cells, indicating a correlation with waterfront areas; Component 3 focuses on the presence of built-up areas and residential use in neighboring cells; and Component 4 correlates with the presence of trees in neighboring cells.</w:t>
+        <w:t xml:space="preserve">Only one-quarter of the study area was analyzed to perform the clustering classification, as only these cells had the sum of residential and commercial areas exceeding ten percent of the cell area. A series of experiments and visual analyses were conducted to determine the optimal number of clusters. After several </w:t>
+      </w:r>
+      <w:r>
+        <w:lastRenderedPageBreak/>
+        <w:t>experiments and visual analyses, we settled on six final clusters, considering the best trade-off between identifying meaningful clusters and their quantity (Figure 2).</w:t>
       </w:r>
     </w:p>
     <w:p>
@@ -1799,34 +1542,16 @@
       <w:r>
         <w:t xml:space="preserve">Table </w:t>
       </w:r>
-      <w:r>
-        <w:fldChar w:fldCharType="begin"/>
-      </w:r>
-      <w:r>
-        <w:instrText xml:space="preserve"> SEQ Table \* ARABIC </w:instrText>
-      </w:r>
-      <w:r>
-        <w:fldChar w:fldCharType="separate"/>
-      </w:r>
-      <w:r>
-        <w:rPr>
-          <w:noProof/>
-        </w:rPr>
-        <w:t>1</w:t>
-      </w:r>
-      <w:r>
-        <w:fldChar w:fldCharType="end"/>
-      </w:r>
-      <w:r>
-        <w:t xml:space="preserve"> - Higher variables contributions to the first four Principal </w:t>
-      </w:r>
-      <w:proofErr w:type="spellStart"/>
-      <w:r>
-        <w:t>Componentes</w:t>
-      </w:r>
-      <w:proofErr w:type="spellEnd"/>
-      <w:r>
-        <w:t xml:space="preserve"> (PC).</w:t>
+      <w:fldSimple w:instr=" SEQ Table \* ARABIC ">
+        <w:r>
+          <w:rPr>
+            <w:noProof/>
+          </w:rPr>
+          <w:t>1</w:t>
+        </w:r>
+      </w:fldSimple>
+      <w:r>
+        <w:t xml:space="preserve"> - Higher variables contributions to the first four Principal Componentes (PC).</w:t>
       </w:r>
     </w:p>
     <w:tbl>
@@ -2384,7 +2109,6 @@
                 <w:szCs w:val="20"/>
               </w:rPr>
             </w:pPr>
-            <w:proofErr w:type="spellStart"/>
             <w:r>
               <w:rPr>
                 <w:rFonts w:ascii="Arial Nova Cond" w:hAnsi="Arial Nova Cond" w:cstheme="minorHAnsi"/>
@@ -2394,7 +2118,6 @@
               </w:rPr>
               <w:t>Comercial</w:t>
             </w:r>
-            <w:proofErr w:type="spellEnd"/>
             <w:r>
               <w:rPr>
                 <w:rFonts w:ascii="Arial Nova Cond" w:hAnsi="Arial Nova Cond" w:cstheme="minorHAnsi"/>
@@ -2575,7 +2298,6 @@
               </w:rPr>
               <w:t xml:space="preserve"> </w:t>
             </w:r>
-            <w:proofErr w:type="gramStart"/>
             <w:r>
               <w:rPr>
                 <w:rFonts w:ascii="Arial Nova Cond" w:hAnsi="Arial Nova Cond" w:cstheme="minorHAnsi"/>
@@ -2585,7 +2307,6 @@
               </w:rPr>
               <w:t>mean</w:t>
             </w:r>
-            <w:proofErr w:type="gramEnd"/>
             <w:r>
               <w:rPr>
                 <w:rFonts w:ascii="Arial Nova Cond" w:hAnsi="Arial Nova Cond" w:cstheme="minorHAnsi"/>
@@ -3600,7 +3321,6 @@
               </w:rPr>
               <w:t xml:space="preserve"> </w:t>
             </w:r>
-            <w:proofErr w:type="gramStart"/>
             <w:r>
               <w:rPr>
                 <w:rFonts w:ascii="Arial Nova Cond" w:hAnsi="Arial Nova Cond" w:cstheme="minorHAnsi"/>
@@ -3610,7 +3330,6 @@
               </w:rPr>
               <w:t>mean</w:t>
             </w:r>
-            <w:proofErr w:type="gramEnd"/>
             <w:r>
               <w:rPr>
                 <w:rFonts w:ascii="Arial Nova Cond" w:hAnsi="Arial Nova Cond" w:cstheme="minorHAnsi"/>
@@ -4444,29 +4163,13 @@
         </w:tc>
       </w:tr>
     </w:tbl>
-    <w:p/>
     <w:p>
       <w:pPr>
-        <w:pStyle w:val="Heading2"/>
+        <w:spacing w:before="240" w:line="276" w:lineRule="auto"/>
+        <w:ind w:firstLine="360"/>
       </w:pPr>
-      <w:bookmarkStart w:id="5" w:name="_Toc153304704"/>
-      <w:r>
-        <w:t>Clustering result</w:t>
-      </w:r>
-      <w:bookmarkEnd w:id="5"/>
-    </w:p>
-    <w:p>
-      <w:pPr>
-        <w:spacing w:line="276" w:lineRule="auto"/>
-      </w:pPr>
-      <w:r>
-        <w:t>Only one-quarter of the study area was analyzed to perform the clustering classification, as only these cells had the sum of residential and commercial areas exceeding ten percent of the cell area. A series of experiments and visual analyses were conducted to determine the optimal number of clusters. After several experiments and visual analyses, we settled on six final clusters, considering the best trade-off between identifying meaningful clusters and their quantity (Figure</w:t>
-      </w:r>
-      <w:r>
-        <w:t xml:space="preserve"> 2</w:t>
-      </w:r>
-      <w:r>
-        <w:t>).</w:t>
+      <w:r>
+        <w:t xml:space="preserve">Each final cluster can be interpreted as a distinct spatial pattern with unique levels of built-up area density, land use, and street layout. We named the spatial patterns according to their features. The first cluster, "Cluster 1 - High Building Density," corresponds to 17% of the analyzed clusters and exhibits the highest building density (in area, height, and volume) among all clusters. It also has the highest number of intersections per road, suggesting more connections between its streets. </w:t>
       </w:r>
     </w:p>
     <w:p>
@@ -4475,11 +4178,10 @@
         <w:ind w:firstLine="360"/>
       </w:pPr>
       <w:r>
-        <w:t xml:space="preserve">Each final cluster can be interpreted as a distinct spatial pattern with unique levels of built-up area density, land use, and street layout. We named the spatial patterns according to their </w:t>
-      </w:r>
-      <w:r>
-        <w:lastRenderedPageBreak/>
-        <w:t xml:space="preserve">features. The first cluster, "Cluster 1 - High Building Density," corresponds to 17% of the analyzed clusters and exhibits the highest building density (in area, height, and volume) among all clusters. It also has the highest number of intersections per road, suggesting more connections between its streets. </w:t>
+        <w:t xml:space="preserve">In turn, "Cluster 2 - Tree-lined Neighborhoods" is mainly characterized by the highest presence of trees, with about 20% of its area dedicated to residential use, no commercial areas, and a low inclination for farms. Eighteen percent of the clusters belong to this class, located at the periphery of urban areas. The third cluster, "Cluster 3 - Medium Building Density," is the largest, accounting for 28% of the analyzed area. Situated at the border of the first clusters, it </w:t>
+      </w:r>
+      <w:r>
+        <w:t>features the second most residential and commercial areas. "Cluster 4 - Mixed Rural Use" represents 10% of the analyzed area and, as the name suggests, has a mosaic of rural use, including forests, grasslands, shrubs, and crop areas. The least represented cluster, with only 6% of the clusters classified in this category, "Cluster 5 - Waterfront Housing," is located in front of the Ontario, Sinkoe, Erie, and Huron lakes, in neighborhoods with very low building density. Finally, "Cluster 6 - Farms and Rural Neighborhoods" represents 21% of the study area, scattered throughout the study area, sometimes close to major roads, and sometimes in the interior. It exhibits the highest presence of crop land.</w:t>
       </w:r>
     </w:p>
     <w:p>
@@ -4506,7 +4208,7 @@
                     <pic:cNvPicPr/>
                   </pic:nvPicPr>
                   <pic:blipFill rotWithShape="1">
-                    <a:blip r:embed="rId10" cstate="print">
+                    <a:blip r:embed="rId11" cstate="print">
                       <a:extLst>
                         <a:ext uri="{28A0092B-C50C-407E-A947-70E740481C1C}">
                           <a14:useLocalDpi xmlns:a14="http://schemas.microsoft.com/office/drawing/2010/main" val="0"/>
@@ -4548,57 +4250,19 @@
       <w:r>
         <w:t xml:space="preserve">Figure </w:t>
       </w:r>
-      <w:r>
-        <w:fldChar w:fldCharType="begin"/>
-      </w:r>
-      <w:r>
-        <w:instrText xml:space="preserve"> SEQ Figure \* ARABIC </w:instrText>
-      </w:r>
-      <w:r>
-        <w:fldChar w:fldCharType="separate"/>
-      </w:r>
-      <w:r>
-        <w:rPr>
-          <w:noProof/>
-        </w:rPr>
-        <w:t>2</w:t>
-      </w:r>
-      <w:r>
-        <w:fldChar w:fldCharType="end"/>
-      </w:r>
+      <w:fldSimple w:instr=" SEQ Figure \* ARABIC ">
+        <w:r>
+          <w:rPr>
+            <w:noProof/>
+          </w:rPr>
+          <w:t>2</w:t>
+        </w:r>
+      </w:fldSimple>
       <w:r>
         <w:t xml:space="preserve"> - </w:t>
       </w:r>
       <w:r>
         <w:t>Study area spatial patterns.</w:t>
-      </w:r>
-    </w:p>
-    <w:p>
-      <w:pPr>
-        <w:spacing w:line="276" w:lineRule="auto"/>
-        <w:ind w:firstLine="360"/>
-      </w:pPr>
-      <w:r>
-        <w:t xml:space="preserve">In turn, "Cluster 2 - Tree-lined Neighborhoods" is mainly characterized by the highest presence of trees, with about 20% of its area dedicated to residential use, no commercial areas, and a low inclination for farms. Eighteen percent of the clusters belong to this class, located at the periphery of urban areas. The third cluster, "Cluster 3 - Medium Building Density," is the largest, accounting for 28% of the analyzed area. Situated at the border of the first clusters, it features the second most residential and commercial areas. "Cluster 4 - Mixed Rural Use" represents 10% of the analyzed area and, as the name suggests, has a mosaic of rural use, including forests, grasslands, shrubs, and crop areas. The least represented cluster, with only 6% of the clusters classified in this category, "Cluster 5 - Waterfront Housing," </w:t>
-      </w:r>
-      <w:proofErr w:type="gramStart"/>
-      <w:r>
-        <w:t>is located in</w:t>
-      </w:r>
-      <w:proofErr w:type="gramEnd"/>
-      <w:r>
-        <w:t xml:space="preserve"> front of the Ontario, </w:t>
-      </w:r>
-      <w:proofErr w:type="spellStart"/>
-      <w:r>
-        <w:t>Sinkoe</w:t>
-      </w:r>
-      <w:proofErr w:type="spellEnd"/>
-      <w:r>
-        <w:t xml:space="preserve">, Erie, and Huron lakes, in neighborhoods with very low building density. Finally, "Cluster 6 - Farms and Rural Neighborhoods" represents 21% of the study area, </w:t>
-      </w:r>
-      <w:r>
-        <w:t>scattered throughout the study area, sometimes close to major roads, and sometimes in the interior. It exhibits the highest presence of crop land.</w:t>
       </w:r>
     </w:p>
     <w:p>
@@ -4629,7 +4293,11 @@
         <w:t>2</w:t>
       </w:r>
       <w:r>
-        <w:t xml:space="preserve"> presents job accessibility by spatial patterns and modes. Notably, "Cluster 1 - High Building Density" and "Cluster 3 - Medium Building Density," characterized by the presence of commercial areas, demonstrate the highest mean job accessibility values. In contrast, the remaining clusters display considerably lower job accessibility indices, posing challenges in distinguishing them based solely on average values.</w:t>
+        <w:t xml:space="preserve"> presents job accessibility by spatial patterns and modes. Notably, "Cluster 1 - High Building Density" and "Cluster 3 - Medium Building Density," characterized by the presence of commercial areas, demonstrate the highest </w:t>
+      </w:r>
+      <w:r>
+        <w:lastRenderedPageBreak/>
+        <w:t>mean job accessibility values. In contrast, the remaining clusters display considerably lower job accessibility indices, posing challenges in distinguishing them based solely on average values.</w:t>
       </w:r>
     </w:p>
     <w:p>
@@ -4657,7 +4325,7 @@
                     <pic:cNvPicPr/>
                   </pic:nvPicPr>
                   <pic:blipFill rotWithShape="1">
-                    <a:blip r:embed="rId11" cstate="print">
+                    <a:blip r:embed="rId12" cstate="print">
                       <a:extLst>
                         <a:ext uri="{28A0092B-C50C-407E-A947-70E740481C1C}">
                           <a14:useLocalDpi xmlns:a14="http://schemas.microsoft.com/office/drawing/2010/main" val="0"/>
@@ -4695,29 +4363,18 @@
       <w:pPr>
         <w:pStyle w:val="Caption"/>
         <w:keepNext/>
-        <w:spacing w:after="120"/>
       </w:pPr>
       <w:r>
         <w:t xml:space="preserve">Figure </w:t>
       </w:r>
-      <w:r>
-        <w:fldChar w:fldCharType="begin"/>
-      </w:r>
-      <w:r>
-        <w:instrText xml:space="preserve"> SEQ Figure \* ARABIC </w:instrText>
-      </w:r>
-      <w:r>
-        <w:fldChar w:fldCharType="separate"/>
-      </w:r>
-      <w:r>
-        <w:rPr>
-          <w:noProof/>
-        </w:rPr>
-        <w:t>3</w:t>
-      </w:r>
-      <w:r>
-        <w:fldChar w:fldCharType="end"/>
-      </w:r>
+      <w:fldSimple w:instr=" SEQ Figure \* ARABIC ">
+        <w:r>
+          <w:rPr>
+            <w:noProof/>
+          </w:rPr>
+          <w:t>3</w:t>
+        </w:r>
+      </w:fldSimple>
       <w:r>
         <w:t xml:space="preserve"> - </w:t>
       </w:r>
@@ -4727,29 +4384,17 @@
     </w:p>
     <w:p>
       <w:pPr>
-        <w:spacing w:after="240" w:line="276" w:lineRule="auto"/>
+        <w:spacing w:before="120" w:after="120" w:line="276" w:lineRule="auto"/>
         <w:ind w:firstLine="360"/>
       </w:pPr>
       <w:r>
-        <w:t xml:space="preserve">The spatial patterns exhibit differences in their median values of job accessibility for all transportation modes: walking, cycling, public transportation (off-peak), and public </w:t>
-      </w:r>
-      <w:r>
-        <w:lastRenderedPageBreak/>
-        <w:t xml:space="preserve">transportation (peak) (see Table </w:t>
+        <w:t xml:space="preserve">The spatial patterns exhibit differences in their median values of job accessibility for all transportation modes: walking, cycling, public transportation (off-peak), and public transportation (peak) (see Table </w:t>
       </w:r>
       <w:r>
         <w:t>3</w:t>
       </w:r>
       <w:r>
-        <w:t>). The Kruskal-</w:t>
-      </w:r>
-      <w:proofErr w:type="gramStart"/>
-      <w:r>
-        <w:t>Wallis</w:t>
-      </w:r>
-      <w:proofErr w:type="gramEnd"/>
-      <w:r>
-        <w:t xml:space="preserve"> test results for all transportation modes yield p-values &lt; 2.2e-16, suggesting that there is significant statistical evidence against the null hypothesis of no difference in job accessibility between spatial patterns in the GGH.</w:t>
+        <w:t>). The Kruskal-Wallis test results for all transportation modes yield p-values &lt; 2.2e-16, suggesting that there is significant statistical evidence against the null hypothesis of no difference in job accessibility between spatial patterns in the GGH.</w:t>
       </w:r>
     </w:p>
     <w:p>
@@ -4761,24 +4406,14 @@
       <w:r>
         <w:t xml:space="preserve">Table </w:t>
       </w:r>
-      <w:r>
-        <w:fldChar w:fldCharType="begin"/>
-      </w:r>
-      <w:r>
-        <w:instrText xml:space="preserve"> SEQ Table \* ARABIC </w:instrText>
-      </w:r>
-      <w:r>
-        <w:fldChar w:fldCharType="separate"/>
-      </w:r>
-      <w:r>
-        <w:rPr>
-          <w:noProof/>
-        </w:rPr>
-        <w:t>2</w:t>
-      </w:r>
-      <w:r>
-        <w:fldChar w:fldCharType="end"/>
-      </w:r>
+      <w:fldSimple w:instr=" SEQ Table \* ARABIC ">
+        <w:r>
+          <w:rPr>
+            <w:noProof/>
+          </w:rPr>
+          <w:t>2</w:t>
+        </w:r>
+      </w:fldSimple>
       <w:r>
         <w:t xml:space="preserve"> - </w:t>
       </w:r>
@@ -5801,12 +5436,6 @@
     </w:tbl>
     <w:p>
       <w:pPr>
-        <w:spacing w:line="276" w:lineRule="auto"/>
-        <w:ind w:firstLine="360"/>
-      </w:pPr>
-    </w:p>
-    <w:p>
-      <w:pPr>
         <w:pStyle w:val="Caption"/>
         <w:keepNext/>
         <w:spacing w:after="120"/>
@@ -5814,37 +5443,19 @@
       <w:r>
         <w:t xml:space="preserve">Table </w:t>
       </w:r>
-      <w:r>
-        <w:fldChar w:fldCharType="begin"/>
-      </w:r>
-      <w:r>
-        <w:instrText xml:space="preserve"> SEQ Table \* ARABIC </w:instrText>
-      </w:r>
-      <w:r>
-        <w:fldChar w:fldCharType="separate"/>
-      </w:r>
-      <w:r>
-        <w:rPr>
-          <w:noProof/>
-        </w:rPr>
-        <w:t>3</w:t>
-      </w:r>
-      <w:r>
-        <w:fldChar w:fldCharType="end"/>
-      </w:r>
-      <w:r>
-        <w:t xml:space="preserve"> - </w:t>
-      </w:r>
-      <w:proofErr w:type="spellStart"/>
-      <w:r>
-        <w:t>C</w:t>
-      </w:r>
-      <w:r>
-        <w:t>omparisions</w:t>
-      </w:r>
-      <w:proofErr w:type="spellEnd"/>
-      <w:r>
-        <w:t xml:space="preserve"> of job accessibility between spatial patterns.</w:t>
+      <w:fldSimple w:instr=" SEQ Table \* ARABIC ">
+        <w:r>
+          <w:rPr>
+            <w:noProof/>
+          </w:rPr>
+          <w:t>3</w:t>
+        </w:r>
+      </w:fldSimple>
+      <w:r>
+        <w:t xml:space="preserve"> - C</w:t>
+      </w:r>
+      <w:r>
+        <w:t>omparisions of job accessibility between spatial patterns.</w:t>
       </w:r>
     </w:p>
     <w:tbl>
@@ -6237,18 +5848,7 @@
         <w:ind w:firstLine="360"/>
       </w:pPr>
       <w:r>
-        <w:t xml:space="preserve">Additionally, we observed that the spatial patterns "Cluster 1 - High Building Density" and "Cluster 3 - Medium Building Density" exhibit statistical differences in terms of job accessibility compared to the other clusters. "Cluster 4 - Mixed Rural Use" and "Cluster 6 - Farms and Rural Neighborhoods" show no statistical difference for walking when compared to "Cluster 5 - Waterfront Housing". Cluster 4 also shows no statistical difference for cycling when compared to Cluster 5. On the other hand, "Cluster 2 - Tree-lined Neighborhoods" and Cluster 6 show no statistical </w:t>
-      </w:r>
-      <w:r>
-        <w:t xml:space="preserve">difference across </w:t>
-      </w:r>
-      <w:proofErr w:type="gramStart"/>
-      <w:r>
-        <w:t>both</w:t>
-      </w:r>
-      <w:proofErr w:type="gramEnd"/>
-      <w:r>
-        <w:t xml:space="preserve"> public transit modes (off-peak and on-peak).</w:t>
+        <w:t>Additionally, we observed that the spatial patterns "Cluster 1 - High Building Density" and "Cluster 3 - Medium Building Density" exhibit statistical differences in terms of job accessibility compared to the other clusters. "Cluster 4 - Mixed Rural Use" and "Cluster 6 - Farms and Rural Neighborhoods" show no statistical difference for walking when compared to "Cluster 5 - Waterfront Housing". Cluster 4 also shows no statistical difference for cycling when compared to Cluster 5. On the other hand, "Cluster 2 - Tree-lined Neighborhoods" and Cluster 6 show no statistical difference across both public transit modes (off-peak and on-peak).</w:t>
       </w:r>
     </w:p>
     <w:p>
@@ -6288,21 +5888,7 @@
         <w:rPr>
           <w:szCs w:val="20"/>
         </w:rPr>
-        <w:t xml:space="preserve">Initially, we identified six distinct spatial patterns in the study area, characterized by differences in building density, land use, </w:t>
-      </w:r>
-      <w:proofErr w:type="gramStart"/>
-      <w:r>
-        <w:rPr>
-          <w:szCs w:val="20"/>
-        </w:rPr>
-        <w:t>location</w:t>
-      </w:r>
-      <w:proofErr w:type="gramEnd"/>
-      <w:r>
-        <w:rPr>
-          <w:szCs w:val="20"/>
-        </w:rPr>
-        <w:t xml:space="preserve"> and street layout. Our analysis revealed that accessibility to work varies across the study area, with spatial patterns that exhibit higher building density also demonstrating high values of accessibility to work, regardless of the mode of transport considered.</w:t>
+        <w:t>Initially, we identified six distinct spatial patterns in the study area, characterized by differences in building density, land use, location and street layout. Our analysis revealed that accessibility to work varies across the study area, with spatial patterns that exhibit higher building density also demonstrating high values of accessibility to work, regardless of the mode of transport considered.</w:t>
       </w:r>
     </w:p>
     <w:p>
@@ -6317,36 +5903,32 @@
         <w:rPr>
           <w:szCs w:val="20"/>
         </w:rPr>
-        <w:t xml:space="preserve">Notably, the study area has a low overall density, with less than 25% of cells containing more than 10% residential and/or commercial area. In addition, accessibility to work is concentrated in approximately 45% of the area analyzed, which corresponds to around 10% of the GGH. This concentration represents a complex challenge for spatial planners, as employment opportunities are confined to a small part of the territory. This scenario can lead to housing shortages in urban areas and </w:t>
-      </w:r>
-      <w:proofErr w:type="gramStart"/>
+        <w:t xml:space="preserve">Notably, the study area has a low overall density, with less than 25% of cells containing </w:t>
+      </w:r>
       <w:r>
         <w:rPr>
           <w:szCs w:val="20"/>
         </w:rPr>
-        <w:t>require</w:t>
-      </w:r>
-      <w:proofErr w:type="gramEnd"/>
+        <w:lastRenderedPageBreak/>
+        <w:t xml:space="preserve">more than 10% residential and/or commercial area. In addition, accessibility to work is concentrated in approximately 45% of the area analyzed, which corresponds to around 10% of the GGH. This concentration represents a complex challenge for spatial planners, as </w:t>
+      </w:r>
+      <w:r>
+        <w:rPr>
+          <w:szCs w:val="20"/>
+        </w:rPr>
+        <w:t xml:space="preserve">employment opportunities are confined to a small part of the territory. This scenario can lead to housing shortages in urban areas and </w:t>
+      </w:r>
+      <w:r>
+        <w:rPr>
+          <w:szCs w:val="20"/>
+        </w:rPr>
+        <w:t>requires</w:t>
+      </w:r>
       <w:r>
         <w:rPr>
           <w:szCs w:val="20"/>
         </w:rPr>
         <w:t xml:space="preserve"> complex strategies to develop a transportation system capable of dealing with these territorial differences.</w:t>
-      </w:r>
-    </w:p>
-    <w:p>
-      <w:pPr>
-        <w:spacing w:after="160" w:line="259" w:lineRule="auto"/>
-        <w:jc w:val="left"/>
-        <w:rPr>
-          <w:szCs w:val="20"/>
-        </w:rPr>
-      </w:pPr>
-      <w:r>
-        <w:rPr>
-          <w:szCs w:val="20"/>
-        </w:rPr>
-        <w:br w:type="page"/>
       </w:r>
     </w:p>
     <w:p>
@@ -6368,8 +5950,13 @@
         <w:spacing w:after="0" w:line="276" w:lineRule="auto"/>
       </w:pPr>
       <w:bookmarkStart w:id="8" w:name="_Toc153304707"/>
-      <w:r>
-        <w:lastRenderedPageBreak/>
+    </w:p>
+    <w:p>
+      <w:pPr>
+        <w:pStyle w:val="Heading1"/>
+        <w:spacing w:after="0" w:line="276" w:lineRule="auto"/>
+      </w:pPr>
+      <w:r>
         <w:t>References</w:t>
       </w:r>
       <w:bookmarkEnd w:id="8"/>
@@ -6385,25 +5972,9 @@
         <w:jc w:val="left"/>
       </w:pPr>
       <w:r>
-        <w:t xml:space="preserve">Buchhorn, M., Smets, B., Bertels, L., Roo, B.D., </w:t>
-      </w:r>
-      <w:proofErr w:type="spellStart"/>
-      <w:r>
-        <w:t>Lesiv</w:t>
-      </w:r>
-      <w:proofErr w:type="spellEnd"/>
-      <w:r>
-        <w:t xml:space="preserve">, M., </w:t>
-      </w:r>
-      <w:proofErr w:type="spellStart"/>
-      <w:r>
-        <w:t>Tsendbazar</w:t>
-      </w:r>
-      <w:proofErr w:type="spellEnd"/>
-      <w:r>
-        <w:t>, N.-E., Herold, M., Fritz, S., n.d. Copernicus Global Land Service: Land Cover 100m: collection 3: epoch 2018: Globe. doi:</w:t>
-      </w:r>
-      <w:hyperlink r:id="rId12" w:history="1">
+        <w:t>Buchhorn, M., Smets, B., Bertels, L., Roo, B.D., Lesiv, M., Tsendbazar, N.-E., Herold, M., Fritz, S., n.d. Copernicus Global Land Service: Land Cover 100m: collection 3: epoch 2018: Globe. doi:</w:t>
+      </w:r>
+      <w:hyperlink r:id="rId13" w:history="1">
         <w:r>
           <w:rPr>
             <w:rStyle w:val="Hyperlink"/>
@@ -6424,17 +5995,9 @@
         <w:jc w:val="left"/>
       </w:pPr>
       <w:r>
-        <w:t xml:space="preserve">Dos Santos, B.D., De Pinho, C.M.D., Oliveira, G.E.T., Korting, T.S., </w:t>
-      </w:r>
-      <w:proofErr w:type="spellStart"/>
-      <w:r>
-        <w:t>Escada</w:t>
-      </w:r>
-      <w:proofErr w:type="spellEnd"/>
-      <w:r>
-        <w:t>, M.I.S., Amaral, S., 2022. Identifying Precarious Settlements and Urban Fabric Typologies Based on GEOBIA and Data Mining in Brazilian Amazon Cities. Remote Sensing 14, 704. doi:</w:t>
-      </w:r>
-      <w:hyperlink r:id="rId13" w:history="1">
+        <w:t>Dos Santos, B.D., De Pinho, C.M.D., Oliveira, G.E.T., Korting, T.S., Escada, M.I.S., Amaral, S., 2022. Identifying Precarious Settlements and Urban Fabric Typologies Based on GEOBIA and Data Mining in Brazilian Amazon Cities. Remote Sensing 14, 704. doi:</w:t>
+      </w:r>
+      <w:hyperlink r:id="rId14" w:history="1">
         <w:r>
           <w:rPr>
             <w:rStyle w:val="Hyperlink"/>
@@ -6457,7 +6020,7 @@
       <w:r>
         <w:t>European Commission. Joint Research Centre., 2023. </w:t>
       </w:r>
-      <w:hyperlink r:id="rId14" w:history="1">
+      <w:hyperlink r:id="rId15" w:history="1">
         <w:r>
           <w:rPr>
             <w:rStyle w:val="Hyperlink"/>
@@ -6483,13 +6046,27 @@
       <w:r>
         <w:t>Ontario, 2020. </w:t>
       </w:r>
-      <w:hyperlink r:id="rId15" w:history="1">
+      <w:hyperlink r:id="rId16" w:history="1">
         <w:r>
           <w:rPr>
             <w:rStyle w:val="Hyperlink"/>
             <w:color w:val="auto"/>
           </w:rPr>
-          <w:t>Planning transportation for the Greater Golden Horseshoe | ontario.ca</w:t>
+          <w:t>Planning transportation for the Greater</w:t>
+        </w:r>
+        <w:r>
+          <w:rPr>
+            <w:rStyle w:val="Hyperlink"/>
+            <w:color w:val="auto"/>
+          </w:rPr>
+          <w:t xml:space="preserve"> </w:t>
+        </w:r>
+        <w:r>
+          <w:rPr>
+            <w:rStyle w:val="Hyperlink"/>
+            <w:color w:val="auto"/>
+          </w:rPr>
+          <w:t>Golden Horseshoe | ontario.ca</w:t>
         </w:r>
       </w:hyperlink>
       <w:r>
@@ -6509,7 +6086,7 @@
       <w:r>
         <w:t>OpenStreetMap, 2023. </w:t>
       </w:r>
-      <w:hyperlink r:id="rId16" w:history="1">
+      <w:hyperlink r:id="rId17" w:history="1">
         <w:r>
           <w:rPr>
             <w:rStyle w:val="Hyperlink"/>
@@ -6535,7 +6112,7 @@
       <w:r>
         <w:t>Páez, A., Scott, D.M., Morency, C., 2012. Measuring accessibility: Positive and normative implementations of various accessibility indicators. Journal of Transport Geography, Special section on accessibility and socio-economic activities: Methodological and empirical aspects 25, 141–153. doi:</w:t>
       </w:r>
-      <w:hyperlink r:id="rId17" w:history="1">
+      <w:hyperlink r:id="rId18" w:history="1">
         <w:r>
           <w:rPr>
             <w:rStyle w:val="Hyperlink"/>
@@ -6556,17 +6133,9 @@
         <w:jc w:val="left"/>
       </w:pPr>
       <w:r>
-        <w:t xml:space="preserve">Palm, M., Teel, S., Tiznado-Aitken, I., </w:t>
-      </w:r>
-      <w:proofErr w:type="spellStart"/>
-      <w:r>
-        <w:t>Soukhov</w:t>
-      </w:r>
-      <w:proofErr w:type="spellEnd"/>
-      <w:r>
-        <w:t>, A., Paez, A., Farber, S., Hain, M., 2023. </w:t>
-      </w:r>
-      <w:hyperlink r:id="rId18" w:history="1">
+        <w:t>Palm, M., Teel, S., Tiznado-Aitken, I., Soukhov, A., Paez, A., Farber, S., Hain, M., 2023. </w:t>
+      </w:r>
+      <w:hyperlink r:id="rId19" w:history="1">
         <w:r>
           <w:rPr>
             <w:rStyle w:val="Hyperlink"/>
@@ -6589,15 +6158,10 @@
         <w:ind w:left="180" w:hanging="180"/>
         <w:jc w:val="left"/>
       </w:pPr>
-      <w:proofErr w:type="spellStart"/>
-      <w:r>
-        <w:t>Ringnér</w:t>
-      </w:r>
-      <w:proofErr w:type="spellEnd"/>
-      <w:r>
-        <w:t>, M., 2008. What is principal component analysis? Nature Biotechnology 26, 303–304. doi:</w:t>
-      </w:r>
-      <w:hyperlink r:id="rId19" w:history="1">
+      <w:r>
+        <w:t>Ringnér, M., 2008. What is principal component analysis? Nature Biotechnology 26, 303–304. doi:</w:t>
+      </w:r>
+      <w:hyperlink r:id="rId20" w:history="1">
         <w:r>
           <w:rPr>
             <w:rStyle w:val="Hyperlink"/>
@@ -6623,7 +6187,13 @@
         </w:rPr>
       </w:pPr>
       <w:r>
-        <w:t>Statistics Canada, n.d. Spatial Access Measures.</w:t>
+        <w:t xml:space="preserve">Statistics Canada, </w:t>
+      </w:r>
+      <w:r>
+        <w:t>2023</w:t>
+      </w:r>
+      <w:r>
+        <w:t>. Spatial Access Measures.</w:t>
       </w:r>
     </w:p>
     <w:sectPr>
@@ -6681,6 +6251,45 @@
       </w:pPr>
       <w:r>
         <w:continuationSeparator/>
+      </w:r>
+    </w:p>
+  </w:footnote>
+  <w:footnote w:id="1">
+    <w:p>
+      <w:pPr>
+        <w:autoSpaceDE w:val="0"/>
+        <w:autoSpaceDN w:val="0"/>
+        <w:adjustRightInd w:val="0"/>
+        <w:spacing w:line="240" w:lineRule="auto"/>
+        <w:jc w:val="left"/>
+        <w:rPr>
+          <w:sz w:val="18"/>
+          <w:szCs w:val="18"/>
+        </w:rPr>
+      </w:pPr>
+      <w:r>
+        <w:rPr>
+          <w:rStyle w:val="FootnoteReference"/>
+          <w:sz w:val="18"/>
+          <w:szCs w:val="18"/>
+        </w:rPr>
+        <w:footnoteRef/>
+      </w:r>
+      <w:r>
+        <w:rPr>
+          <w:sz w:val="18"/>
+          <w:szCs w:val="18"/>
+        </w:rPr>
+        <w:t xml:space="preserve"> </w:t>
+      </w:r>
+      <w:r>
+        <w:rPr>
+          <w:rFonts w:eastAsia="NimbusRomNo9L-Regu" w:cs="NimbusRomNo9L-Regu"/>
+          <w:kern w:val="0"/>
+          <w:sz w:val="18"/>
+          <w:szCs w:val="18"/>
+        </w:rPr>
+        <w:t xml:space="preserve">Hexagons with less than 10% of the total built-up area were excluded from the analysis, as accessibility analysis is generally applied to urban areas. </w:t>
       </w:r>
     </w:p>
   </w:footnote>
@@ -7195,6 +6804,7 @@
   <w:style w:type="character" w:default="1" w:styleId="DefaultParagraphFont">
     <w:name w:val="Default Paragraph Font"/>
     <w:uiPriority w:val="1"/>
+    <w:semiHidden/>
     <w:unhideWhenUsed/>
   </w:style>
   <w:style w:type="table" w:default="1" w:styleId="TableNormal">
@@ -7290,7 +6900,6 @@
       <w:rFonts w:ascii="Times New Roman" w:eastAsia="Times New Roman" w:hAnsi="Times New Roman" w:cs="Times New Roman"/>
       <w:kern w:val="0"/>
       <w:szCs w:val="24"/>
-      <w14:ligatures w14:val="none"/>
     </w:rPr>
   </w:style>
   <w:style w:type="character" w:customStyle="1" w:styleId="citation">
@@ -7350,7 +6959,6 @@
       <w:rFonts w:asciiTheme="majorHAnsi" w:hAnsiTheme="majorHAnsi"/>
       <w:color w:val="374C80" w:themeColor="accent1" w:themeShade="BF"/>
       <w:kern w:val="0"/>
-      <w14:ligatures w14:val="none"/>
     </w:rPr>
   </w:style>
   <w:style w:type="paragraph" w:styleId="TOC1">
@@ -7472,7 +7080,6 @@
     <w:rPr>
       <w:rFonts w:ascii="Times New Roman" w:eastAsia="Times New Roman" w:hAnsi="Times New Roman" w:cs="Times New Roman"/>
       <w:kern w:val="0"/>
-      <w14:ligatures w14:val="none"/>
     </w:rPr>
   </w:style>
   <w:style w:type="table" w:styleId="TableGrid">
@@ -7493,6 +7100,30 @@
         <w:insideV w:val="single" w:sz="4" w:space="0" w:color="auto"/>
       </w:tblBorders>
     </w:tblPr>
+  </w:style>
+  <w:style w:type="character" w:styleId="UnresolvedMention">
+    <w:name w:val="Unresolved Mention"/>
+    <w:basedOn w:val="DefaultParagraphFont"/>
+    <w:uiPriority w:val="99"/>
+    <w:semiHidden/>
+    <w:unhideWhenUsed/>
+    <w:rsid w:val="008E6F62"/>
+    <w:rPr>
+      <w:color w:val="605E5C"/>
+      <w:shd w:val="clear" w:color="auto" w:fill="E1DFDD"/>
+    </w:rPr>
+  </w:style>
+  <w:style w:type="character" w:styleId="FollowedHyperlink">
+    <w:name w:val="FollowedHyperlink"/>
+    <w:basedOn w:val="DefaultParagraphFont"/>
+    <w:uiPriority w:val="99"/>
+    <w:semiHidden/>
+    <w:unhideWhenUsed/>
+    <w:rsid w:val="00F15D34"/>
+    <w:rPr>
+      <w:color w:val="3EBBF0" w:themeColor="followedHyperlink"/>
+      <w:u w:val="single"/>
+    </w:rPr>
   </w:style>
 </w:styles>
 </file>

</xml_diff>

<commit_message>
Readme files, paper, report, and documentation update
</commit_message>
<xml_diff>
--- a/paper/report_style.docx
+++ b/paper/report_style.docx
@@ -140,7 +140,7 @@
           <w:noProof/>
         </w:rPr>
         <w:pict w14:anchorId="66D18E3C">
-          <v:rect id="Rectangle 8" o:spid="_x0000_s1026" alt="rectangle" style="position:absolute;left:0;text-align:left;margin-left:561.1pt;margin-top:383.25pt;width:612.3pt;height:336.45pt;z-index:-251657216;visibility:visible;mso-wrap-style:square;mso-height-percent:0;mso-wrap-distance-left:9pt;mso-wrap-distance-top:0;mso-wrap-distance-right:9pt;mso-wrap-distance-bottom:0;mso-position-horizontal:right;mso-position-horizontal-relative:page;mso-position-vertical:absolute;mso-position-vertical-relative:text;mso-height-percent:0;mso-height-relative:margin;v-text-anchor:middle" o:gfxdata="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" fillcolor="#404040 [2429]" stroked="f" strokeweight="1pt">
+          <v:rect id="Rectangle 8" o:spid="_x0000_s1026" alt="rectangle" style="position:absolute;left:0;text-align:left;margin-left:1122.2pt;margin-top:383.25pt;width:612.3pt;height:336.45pt;z-index:-251657216;visibility:visible;mso-wrap-style:square;mso-height-percent:0;mso-wrap-distance-left:9pt;mso-wrap-distance-top:0;mso-wrap-distance-right:9pt;mso-wrap-distance-bottom:0;mso-position-horizontal:right;mso-position-horizontal-relative:page;mso-position-vertical:absolute;mso-position-vertical-relative:text;mso-height-percent:0;mso-height-relative:margin;v-text-anchor:middle" o:gfxdata="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" fillcolor="#404040 [2429]" stroked="f" strokeweight="1pt">
             <v:textbox>
               <w:txbxContent>
                 <w:p>
@@ -349,7 +349,7 @@
           <w:sz w:val="24"/>
           <w:szCs w:val="24"/>
         </w:rPr>
-        <w:t>This work aims to analyze job accessibility across diverse spatial patterns in the Greater Golden Horseshoe area, Ontario, Canada. Focusing on walking, cycling, and public transit during peak and off-peak hours, we identified six distinct spatial patterns with variations in building density, land use, and street layout. Results show that higher building density spatial patterns exhibit elevated accessibility across transportation modes. Despite the region's low overall density, accessibility is concentrated in approximately 10% of the GGH, posing challenges for spatial planners to devise a transportation system that accommodates these territorial differences. Statistical analyses confirm significant differences in job accessibility among spatial patterns.</w:t>
+        <w:t>This work aims to analyze job accessibility across diverse spatial patterns in the Greater Golden Horseshoe area, Ontario, Canada. Using variables extracted from satellite images, we identified six distinct spatial patterns with variations in building density, land use, and street layout. Afterwards, we compared accessibility to employment considering different modes of transportation in the identified spatial patterns. Results show that higher building density spatial patterns exhibit elevated accessibility for all transportation modes. The job accessibility is concentrated in approximately 10% of the GGH, posing challenges for spatial planners to devise a transportation system that accommodates these territorial differences. Statistical analyses confirm significant differences in job accessibility among spatial patterns.</w:t>
       </w:r>
     </w:p>
     <w:p>
@@ -357,8 +357,13 @@
         <w:pStyle w:val="Heading1"/>
         <w:spacing w:after="0"/>
       </w:pPr>
-      <w:r>
-        <w:t>RSAccess R Package</w:t>
+      <w:proofErr w:type="spellStart"/>
+      <w:r>
+        <w:t>RSAccess</w:t>
+      </w:r>
+      <w:proofErr w:type="spellEnd"/>
+      <w:r>
+        <w:t xml:space="preserve"> R Package</w:t>
       </w:r>
     </w:p>
     <w:p>
@@ -6052,21 +6057,7 @@
             <w:rStyle w:val="Hyperlink"/>
             <w:color w:val="auto"/>
           </w:rPr>
-          <w:t>Planning transportation for the Greater</w:t>
-        </w:r>
-        <w:r>
-          <w:rPr>
-            <w:rStyle w:val="Hyperlink"/>
-            <w:color w:val="auto"/>
-          </w:rPr>
-          <w:t xml:space="preserve"> </w:t>
-        </w:r>
-        <w:r>
-          <w:rPr>
-            <w:rStyle w:val="Hyperlink"/>
-            <w:color w:val="auto"/>
-          </w:rPr>
-          <w:t>Golden Horseshoe | ontario.ca</w:t>
+          <w:t>Planning transportation for the Greater Golden Horseshoe | ontario.ca</w:t>
         </w:r>
       </w:hyperlink>
       <w:r>
@@ -6147,29 +6138,6 @@
       <w:r>
         <w:t>.</w:t>
       </w:r>
-    </w:p>
-    <w:p>
-      <w:pPr>
-        <w:shd w:val="clear" w:color="auto" w:fill="FFFFFF"/>
-        <w:tabs>
-          <w:tab w:val="left" w:pos="180"/>
-        </w:tabs>
-        <w:spacing w:before="240" w:line="276" w:lineRule="auto"/>
-        <w:ind w:left="180" w:hanging="180"/>
-        <w:jc w:val="left"/>
-      </w:pPr>
-      <w:r>
-        <w:t>Ringnér, M., 2008. What is principal component analysis? Nature Biotechnology 26, 303–304. doi:</w:t>
-      </w:r>
-      <w:hyperlink r:id="rId20" w:history="1">
-        <w:r>
-          <w:rPr>
-            <w:rStyle w:val="Hyperlink"/>
-            <w:color w:val="auto"/>
-          </w:rPr>
-          <w:t>10.1038/nbt0308-303</w:t>
-        </w:r>
-      </w:hyperlink>
     </w:p>
     <w:p>
       <w:pPr>

</xml_diff>